<commit_message>
Fundamentos de Sociologia - Tarea 3
</commit_message>
<xml_diff>
--- a/humanidades/fundamentos_de_sociologia/Tarea_3_ensayo_Jose_Daniel_Rodriguez_S.docx
+++ b/humanidades/fundamentos_de_sociologia/Tarea_3_ensayo_Jose_Daniel_Rodriguez_S.docx
@@ -239,7 +239,25 @@
           <w:szCs w:val="28"/>
           <w:lang w:val="es-CR"/>
         </w:rPr>
-        <w:t>NOMBRE DEL O LA ESTUDIANTE:</w:t>
+        <w:t>NOMBRE D</w:t>
+      </w:r>
+      <w:r>
+        <w:rPr>
+          <w:rFonts w:ascii="Arial" w:hAnsi="Arial" w:cs="Arial"/>
+          <w:sz w:val="28"/>
+          <w:szCs w:val="28"/>
+          <w:lang w:val="es-CR"/>
+        </w:rPr>
+        <w:t>EL</w:t>
+      </w:r>
+      <w:r>
+        <w:rPr>
+          <w:rFonts w:ascii="Arial" w:hAnsi="Arial" w:cs="Arial"/>
+          <w:sz w:val="28"/>
+          <w:szCs w:val="28"/>
+          <w:lang w:val="es-CR"/>
+        </w:rPr>
+        <w:t xml:space="preserve"> ESTUDIANTE:</w:t>
       </w:r>
     </w:p>
     <w:p>
@@ -409,6 +427,366 @@
         <w:spacing w:line="360" w:lineRule="auto"/>
         <w:rPr>
           <w:rFonts w:ascii="Arial" w:hAnsi="Arial" w:cs="Arial"/>
+          <w:b/>
+          <w:bCs/>
+          <w:sz w:val="24"/>
+          <w:szCs w:val="24"/>
+          <w:lang w:val="es-CR"/>
+        </w:rPr>
+      </w:pPr>
+      <w:r>
+        <w:rPr>
+          <w:rFonts w:ascii="Arial" w:hAnsi="Arial" w:cs="Arial"/>
+          <w:b/>
+          <w:bCs/>
+          <w:sz w:val="24"/>
+          <w:szCs w:val="24"/>
+          <w:lang w:val="es-CR"/>
+        </w:rPr>
+        <w:lastRenderedPageBreak/>
+        <w:t>Introducción:</w:t>
+      </w:r>
+    </w:p>
+    <w:p>
+      <w:pPr>
+        <w:spacing w:line="360" w:lineRule="auto"/>
+        <w:rPr>
+          <w:rFonts w:ascii="Arial" w:hAnsi="Arial" w:cs="Arial"/>
+          <w:sz w:val="24"/>
+          <w:szCs w:val="24"/>
+          <w:lang w:val="es-CR"/>
+        </w:rPr>
+      </w:pPr>
+      <w:r>
+        <w:rPr>
+          <w:rFonts w:ascii="Arial" w:hAnsi="Arial" w:cs="Arial"/>
+          <w:sz w:val="24"/>
+          <w:szCs w:val="24"/>
+          <w:lang w:val="es-CR"/>
+        </w:rPr>
+        <w:t>Desde tiempos de la prehistoria, el ser humano en su conjunto ha tenido que convivir con otras personas</w:t>
+      </w:r>
+    </w:p>
+    <w:p>
+      <w:pPr>
+        <w:spacing w:line="360" w:lineRule="auto"/>
+        <w:rPr>
+          <w:rFonts w:ascii="Arial" w:hAnsi="Arial" w:cs="Arial"/>
+          <w:sz w:val="24"/>
+          <w:szCs w:val="24"/>
+          <w:lang w:val="es-CR"/>
+        </w:rPr>
+      </w:pPr>
+    </w:p>
+    <w:p>
+      <w:pPr>
+        <w:spacing w:line="360" w:lineRule="auto"/>
+        <w:rPr>
+          <w:rFonts w:ascii="Arial" w:hAnsi="Arial" w:cs="Arial"/>
+          <w:b/>
+          <w:bCs/>
+          <w:sz w:val="24"/>
+          <w:szCs w:val="24"/>
+          <w:lang w:val="es-CR"/>
+        </w:rPr>
+      </w:pPr>
+      <w:r>
+        <w:rPr>
+          <w:rFonts w:ascii="Arial" w:hAnsi="Arial" w:cs="Arial"/>
+          <w:b/>
+          <w:bCs/>
+          <w:sz w:val="24"/>
+          <w:szCs w:val="24"/>
+          <w:lang w:val="es-CR"/>
+        </w:rPr>
+        <w:t>Desarrollo:</w:t>
+      </w:r>
+    </w:p>
+    <w:p>
+      <w:pPr>
+        <w:spacing w:line="360" w:lineRule="auto"/>
+        <w:rPr>
+          <w:rFonts w:ascii="Arial" w:hAnsi="Arial" w:cs="Arial"/>
+          <w:sz w:val="24"/>
+          <w:szCs w:val="24"/>
+          <w:lang w:val="es-CR"/>
+        </w:rPr>
+      </w:pPr>
+    </w:p>
+    <w:p>
+      <w:pPr>
+        <w:spacing w:line="360" w:lineRule="auto"/>
+        <w:rPr>
+          <w:rFonts w:ascii="Arial" w:hAnsi="Arial" w:cs="Arial"/>
+          <w:b/>
+          <w:bCs/>
+          <w:sz w:val="24"/>
+          <w:szCs w:val="24"/>
+          <w:lang w:val="es-CR"/>
+        </w:rPr>
+      </w:pPr>
+      <w:r>
+        <w:rPr>
+          <w:rFonts w:ascii="Arial" w:hAnsi="Arial" w:cs="Arial"/>
+          <w:b/>
+          <w:bCs/>
+          <w:sz w:val="24"/>
+          <w:szCs w:val="24"/>
+          <w:lang w:val="es-CR"/>
+        </w:rPr>
+        <w:t>Conclusió</w:t>
+      </w:r>
+      <w:r>
+        <w:rPr>
+          <w:rFonts w:ascii="Arial" w:hAnsi="Arial" w:cs="Arial"/>
+          <w:b/>
+          <w:bCs/>
+          <w:sz w:val="24"/>
+          <w:szCs w:val="24"/>
+          <w:lang w:val="es-CR"/>
+        </w:rPr>
+        <w:t>n</w:t>
+      </w:r>
+    </w:p>
+    <w:p>
+      <w:pPr>
+        <w:spacing w:line="360" w:lineRule="auto"/>
+        <w:rPr>
+          <w:rFonts w:ascii="Arial" w:hAnsi="Arial" w:cs="Arial"/>
+          <w:sz w:val="24"/>
+          <w:szCs w:val="24"/>
+          <w:lang w:val="es-CR"/>
+        </w:rPr>
+      </w:pPr>
+    </w:p>
+    <w:p>
+      <w:pPr>
+        <w:spacing w:line="360" w:lineRule="auto"/>
+        <w:rPr>
+          <w:rFonts w:ascii="Arial" w:hAnsi="Arial" w:cs="Arial"/>
+          <w:sz w:val="24"/>
+          <w:szCs w:val="24"/>
+          <w:lang w:val="es-CR"/>
+        </w:rPr>
+      </w:pPr>
+    </w:p>
+    <w:p>
+      <w:pPr>
+        <w:spacing w:line="360" w:lineRule="auto"/>
+        <w:rPr>
+          <w:rFonts w:ascii="Arial" w:hAnsi="Arial" w:cs="Arial"/>
+          <w:sz w:val="24"/>
+          <w:szCs w:val="24"/>
+          <w:lang w:val="es-CR"/>
+        </w:rPr>
+      </w:pPr>
+    </w:p>
+    <w:p>
+      <w:pPr>
+        <w:spacing w:line="360" w:lineRule="auto"/>
+        <w:rPr>
+          <w:rFonts w:ascii="Arial" w:hAnsi="Arial" w:cs="Arial"/>
+          <w:sz w:val="24"/>
+          <w:szCs w:val="24"/>
+          <w:lang w:val="es-CR"/>
+        </w:rPr>
+      </w:pPr>
+    </w:p>
+    <w:p>
+      <w:pPr>
+        <w:spacing w:line="360" w:lineRule="auto"/>
+        <w:rPr>
+          <w:rFonts w:ascii="Arial" w:hAnsi="Arial" w:cs="Arial"/>
+          <w:sz w:val="24"/>
+          <w:szCs w:val="24"/>
+          <w:lang w:val="es-CR"/>
+        </w:rPr>
+      </w:pPr>
+    </w:p>
+    <w:p>
+      <w:pPr>
+        <w:spacing w:line="360" w:lineRule="auto"/>
+        <w:rPr>
+          <w:rFonts w:ascii="Arial" w:hAnsi="Arial" w:cs="Arial"/>
+          <w:sz w:val="24"/>
+          <w:szCs w:val="24"/>
+          <w:lang w:val="es-CR"/>
+        </w:rPr>
+      </w:pPr>
+    </w:p>
+    <w:p>
+      <w:pPr>
+        <w:spacing w:line="360" w:lineRule="auto"/>
+        <w:rPr>
+          <w:rFonts w:ascii="Arial" w:hAnsi="Arial" w:cs="Arial"/>
+          <w:sz w:val="24"/>
+          <w:szCs w:val="24"/>
+          <w:lang w:val="es-CR"/>
+        </w:rPr>
+      </w:pPr>
+    </w:p>
+    <w:p>
+      <w:pPr>
+        <w:spacing w:line="360" w:lineRule="auto"/>
+        <w:rPr>
+          <w:rFonts w:ascii="Arial" w:hAnsi="Arial" w:cs="Arial"/>
+          <w:sz w:val="24"/>
+          <w:szCs w:val="24"/>
+          <w:lang w:val="es-CR"/>
+        </w:rPr>
+      </w:pPr>
+    </w:p>
+    <w:p>
+      <w:pPr>
+        <w:spacing w:line="360" w:lineRule="auto"/>
+        <w:rPr>
+          <w:rFonts w:ascii="Arial" w:hAnsi="Arial" w:cs="Arial"/>
+          <w:sz w:val="24"/>
+          <w:szCs w:val="24"/>
+          <w:lang w:val="es-CR"/>
+        </w:rPr>
+      </w:pPr>
+    </w:p>
+    <w:p>
+      <w:pPr>
+        <w:spacing w:line="360" w:lineRule="auto"/>
+        <w:rPr>
+          <w:rFonts w:ascii="Arial" w:hAnsi="Arial" w:cs="Arial"/>
+          <w:sz w:val="24"/>
+          <w:szCs w:val="24"/>
+          <w:lang w:val="es-CR"/>
+        </w:rPr>
+      </w:pPr>
+    </w:p>
+    <w:p>
+      <w:pPr>
+        <w:spacing w:line="360" w:lineRule="auto"/>
+        <w:rPr>
+          <w:rFonts w:ascii="Arial" w:hAnsi="Arial" w:cs="Arial"/>
+          <w:sz w:val="24"/>
+          <w:szCs w:val="24"/>
+          <w:lang w:val="es-CR"/>
+        </w:rPr>
+      </w:pPr>
+    </w:p>
+    <w:p>
+      <w:pPr>
+        <w:spacing w:line="360" w:lineRule="auto"/>
+        <w:rPr>
+          <w:rFonts w:ascii="Arial" w:hAnsi="Arial" w:cs="Arial"/>
+          <w:sz w:val="24"/>
+          <w:szCs w:val="24"/>
+          <w:lang w:val="es-CR"/>
+        </w:rPr>
+      </w:pPr>
+    </w:p>
+    <w:p>
+      <w:pPr>
+        <w:spacing w:line="360" w:lineRule="auto"/>
+        <w:rPr>
+          <w:rFonts w:ascii="Arial" w:hAnsi="Arial" w:cs="Arial"/>
+          <w:sz w:val="24"/>
+          <w:szCs w:val="24"/>
+          <w:lang w:val="es-CR"/>
+        </w:rPr>
+      </w:pPr>
+    </w:p>
+    <w:p>
+      <w:pPr>
+        <w:spacing w:line="360" w:lineRule="auto"/>
+        <w:rPr>
+          <w:rFonts w:ascii="Arial" w:hAnsi="Arial" w:cs="Arial"/>
+          <w:sz w:val="24"/>
+          <w:szCs w:val="24"/>
+          <w:lang w:val="es-CR"/>
+        </w:rPr>
+      </w:pPr>
+    </w:p>
+    <w:p>
+      <w:pPr>
+        <w:spacing w:line="360" w:lineRule="auto"/>
+        <w:rPr>
+          <w:rFonts w:ascii="Arial" w:hAnsi="Arial" w:cs="Arial"/>
+          <w:sz w:val="24"/>
+          <w:szCs w:val="24"/>
+          <w:lang w:val="es-CR"/>
+        </w:rPr>
+      </w:pPr>
+    </w:p>
+    <w:p>
+      <w:pPr>
+        <w:spacing w:line="360" w:lineRule="auto"/>
+        <w:rPr>
+          <w:rFonts w:ascii="Arial" w:hAnsi="Arial" w:cs="Arial"/>
+          <w:sz w:val="24"/>
+          <w:szCs w:val="24"/>
+          <w:lang w:val="es-CR"/>
+        </w:rPr>
+      </w:pPr>
+    </w:p>
+    <w:p>
+      <w:pPr>
+        <w:spacing w:line="360" w:lineRule="auto"/>
+        <w:rPr>
+          <w:rFonts w:ascii="Arial" w:hAnsi="Arial" w:cs="Arial"/>
+          <w:b/>
+          <w:bCs/>
+          <w:sz w:val="24"/>
+          <w:szCs w:val="24"/>
+          <w:lang w:val="es-CR"/>
+        </w:rPr>
+      </w:pPr>
+      <w:r>
+        <w:rPr>
+          <w:rFonts w:ascii="Arial" w:hAnsi="Arial" w:cs="Arial"/>
+          <w:b/>
+          <w:bCs/>
+          <w:sz w:val="24"/>
+          <w:szCs w:val="24"/>
+          <w:lang w:val="es-CR"/>
+        </w:rPr>
+        <w:lastRenderedPageBreak/>
+        <w:t>Bibliogra</w:t>
+      </w:r>
+      <w:r>
+        <w:rPr>
+          <w:rFonts w:ascii="Arial" w:hAnsi="Arial" w:cs="Arial"/>
+          <w:b/>
+          <w:bCs/>
+          <w:sz w:val="24"/>
+          <w:szCs w:val="24"/>
+          <w:lang w:val="es-CR"/>
+        </w:rPr>
+        <w:t>f</w:t>
+      </w:r>
+      <w:r>
+        <w:rPr>
+          <w:rFonts w:ascii="Arial" w:hAnsi="Arial" w:cs="Arial"/>
+          <w:b/>
+          <w:bCs/>
+          <w:sz w:val="24"/>
+          <w:szCs w:val="24"/>
+          <w:lang w:val="es-CR"/>
+        </w:rPr>
+        <w:t>ía</w:t>
+      </w:r>
+      <w:r>
+        <w:rPr>
+          <w:rFonts w:ascii="Arial" w:hAnsi="Arial" w:cs="Arial"/>
+          <w:b/>
+          <w:bCs/>
+          <w:sz w:val="24"/>
+          <w:szCs w:val="24"/>
+          <w:lang w:val="es-CR"/>
+        </w:rPr>
+        <w:t>:</w:t>
+      </w:r>
+    </w:p>
+    <w:p>
+      <w:pPr>
+        <w:spacing w:line="360" w:lineRule="auto"/>
+        <w:rPr>
+          <w:rFonts w:ascii="Arial" w:hAnsi="Arial" w:cs="Arial"/>
           <w:sz w:val="24"/>
           <w:szCs w:val="24"/>
           <w:lang w:val="es-CR"/>
@@ -416,6 +794,7 @@
       </w:pPr>
     </w:p>
     <w:sectPr>
+      <w:footerReference w:type="default" r:id="rId6"/>
       <w:pgSz w:w="12240" w:h="15840"/>
       <w:pgMar w:top="1440" w:right="1440" w:bottom="1440" w:left="1440" w:header="720" w:footer="720" w:gutter="0"/>
       <w:cols w:space="720"/>
@@ -423,6 +802,109 @@
     </w:sectPr>
   </w:body>
 </w:document>
+</file>
+
+<file path=word/endnotes.xml><?xml version="1.0" encoding="utf-8"?>
+<w:endnotes xmlns:wpc="http://schemas.microsoft.com/office/word/2010/wordprocessingCanvas" xmlns:cx="http://schemas.microsoft.com/office/drawing/2014/chartex" xmlns:cx1="http://schemas.microsoft.com/office/drawing/2015/9/8/chartex" xmlns:cx2="http://schemas.microsoft.com/office/drawing/2015/10/21/chartex" xmlns:cx3="http://schemas.microsoft.com/office/drawing/2016/5/9/chartex" xmlns:cx4="http://schemas.microsoft.com/office/drawing/2016/5/10/chartex" xmlns:cx5="http://schemas.microsoft.com/office/drawing/2016/5/11/chartex" xmlns:cx6="http://schemas.microsoft.com/office/drawing/2016/5/12/chartex" xmlns:cx7="http://schemas.microsoft.com/office/drawing/2016/5/13/chartex" xmlns:cx8="http://schemas.microsoft.com/office/drawing/2016/5/14/chartex" xmlns:mc="http://schemas.openxmlformats.org/markup-compatibility/2006" xmlns:aink="http://schemas.microsoft.com/office/drawing/2016/ink" xmlns:am3d="http://schemas.microsoft.com/office/drawing/2017/model3d" xmlns:o="urn:schemas-microsoft-com:office:office" xmlns:r="http://schemas.openxmlformats.org/officeDocument/2006/relationships" xmlns:m="http://schemas.openxmlformats.org/officeDocument/2006/math" xmlns:v="urn:schemas-microsoft-com:vml" xmlns:wp14="http://schemas.microsoft.com/office/word/2010/wordprocessingDrawing" xmlns:wp="http://schemas.openxmlformats.org/drawingml/2006/wordprocessingDrawing" xmlns:w10="urn:schemas-microsoft-com:office:word" xmlns:w="http://schemas.openxmlformats.org/wordprocessingml/2006/main" xmlns:w14="http://schemas.microsoft.com/office/word/2010/wordml" xmlns:w15="http://schemas.microsoft.com/office/word/2012/wordml" xmlns:w16cex="http://schemas.microsoft.com/office/word/2018/wordml/cex" xmlns:w16cid="http://schemas.microsoft.com/office/word/2016/wordml/cid" xmlns:w16="http://schemas.microsoft.com/office/word/2018/wordml" xmlns:w16se="http://schemas.microsoft.com/office/word/2015/wordml/symex" xmlns:wpg="http://schemas.microsoft.com/office/word/2010/wordprocessingGroup" xmlns:wpi="http://schemas.microsoft.com/office/word/2010/wordprocessingInk" xmlns:wne="http://schemas.microsoft.com/office/word/2006/wordml" xmlns:wps="http://schemas.microsoft.com/office/word/2010/wordprocessingShape" mc:Ignorable="w14 w15 w16se w16cid w16 w16cex wp14">
+  <w:endnote w:type="separator" w:id="-1">
+    <w:p>
+      <w:pPr>
+        <w:spacing w:after="0" w:line="240" w:lineRule="auto"/>
+      </w:pPr>
+      <w:r>
+        <w:separator/>
+      </w:r>
+    </w:p>
+  </w:endnote>
+  <w:endnote w:type="continuationSeparator" w:id="0">
+    <w:p>
+      <w:pPr>
+        <w:spacing w:after="0" w:line="240" w:lineRule="auto"/>
+      </w:pPr>
+      <w:r>
+        <w:continuationSeparator/>
+      </w:r>
+    </w:p>
+  </w:endnote>
+</w:endnotes>
+</file>
+
+<file path=word/footer1.xml><?xml version="1.0" encoding="utf-8"?>
+<w:ftr xmlns:wpc="http://schemas.microsoft.com/office/word/2010/wordprocessingCanvas" xmlns:cx="http://schemas.microsoft.com/office/drawing/2014/chartex" xmlns:cx1="http://schemas.microsoft.com/office/drawing/2015/9/8/chartex" xmlns:cx2="http://schemas.microsoft.com/office/drawing/2015/10/21/chartex" xmlns:cx3="http://schemas.microsoft.com/office/drawing/2016/5/9/chartex" xmlns:cx4="http://schemas.microsoft.com/office/drawing/2016/5/10/chartex" xmlns:cx5="http://schemas.microsoft.com/office/drawing/2016/5/11/chartex" xmlns:cx6="http://schemas.microsoft.com/office/drawing/2016/5/12/chartex" xmlns:cx7="http://schemas.microsoft.com/office/drawing/2016/5/13/chartex" xmlns:cx8="http://schemas.microsoft.com/office/drawing/2016/5/14/chartex" xmlns:mc="http://schemas.openxmlformats.org/markup-compatibility/2006" xmlns:aink="http://schemas.microsoft.com/office/drawing/2016/ink" xmlns:am3d="http://schemas.microsoft.com/office/drawing/2017/model3d" xmlns:o="urn:schemas-microsoft-com:office:office" xmlns:r="http://schemas.openxmlformats.org/officeDocument/2006/relationships" xmlns:m="http://schemas.openxmlformats.org/officeDocument/2006/math" xmlns:v="urn:schemas-microsoft-com:vml" xmlns:wp14="http://schemas.microsoft.com/office/word/2010/wordprocessingDrawing" xmlns:wp="http://schemas.openxmlformats.org/drawingml/2006/wordprocessingDrawing" xmlns:w10="urn:schemas-microsoft-com:office:word" xmlns:w="http://schemas.openxmlformats.org/wordprocessingml/2006/main" xmlns:w14="http://schemas.microsoft.com/office/word/2010/wordml" xmlns:w15="http://schemas.microsoft.com/office/word/2012/wordml" xmlns:w16cex="http://schemas.microsoft.com/office/word/2018/wordml/cex" xmlns:w16cid="http://schemas.microsoft.com/office/word/2016/wordml/cid" xmlns:w16="http://schemas.microsoft.com/office/word/2018/wordml" xmlns:w16se="http://schemas.microsoft.com/office/word/2015/wordml/symex" xmlns:wpg="http://schemas.microsoft.com/office/word/2010/wordprocessingGroup" xmlns:wpi="http://schemas.microsoft.com/office/word/2010/wordprocessingInk" xmlns:wne="http://schemas.microsoft.com/office/word/2006/wordml" xmlns:wps="http://schemas.microsoft.com/office/word/2010/wordprocessingShape" mc:Ignorable="w14 w15 w16se w16cid w16 w16cex wp14">
+  <w:sdt>
+    <w:sdtPr>
+      <w:id w:val="731813604"/>
+      <w:docPartObj>
+        <w:docPartGallery w:val="Page Numbers (Bottom of Page)"/>
+        <w:docPartUnique/>
+      </w:docPartObj>
+    </w:sdtPr>
+    <w:sdtEndPr>
+      <w:rPr>
+        <w:noProof/>
+      </w:rPr>
+    </w:sdtEndPr>
+    <w:sdtContent>
+      <w:p>
+        <w:pPr>
+          <w:pStyle w:val="Footer"/>
+          <w:jc w:val="center"/>
+        </w:pPr>
+        <w:r>
+          <w:fldChar w:fldCharType="begin"/>
+        </w:r>
+        <w:r>
+          <w:instrText xml:space="preserve"> PAGE   \* MERGEFORMAT </w:instrText>
+        </w:r>
+        <w:r>
+          <w:fldChar w:fldCharType="separate"/>
+        </w:r>
+        <w:r>
+          <w:rPr>
+            <w:noProof/>
+          </w:rPr>
+          <w:t>2</w:t>
+        </w:r>
+        <w:r>
+          <w:rPr>
+            <w:noProof/>
+          </w:rPr>
+          <w:fldChar w:fldCharType="end"/>
+        </w:r>
+      </w:p>
+    </w:sdtContent>
+  </w:sdt>
+  <w:p>
+    <w:pPr>
+      <w:pStyle w:val="Footer"/>
+    </w:pPr>
+  </w:p>
+</w:ftr>
+</file>
+
+<file path=word/footnotes.xml><?xml version="1.0" encoding="utf-8"?>
+<w:footnotes xmlns:wpc="http://schemas.microsoft.com/office/word/2010/wordprocessingCanvas" xmlns:cx="http://schemas.microsoft.com/office/drawing/2014/chartex" xmlns:cx1="http://schemas.microsoft.com/office/drawing/2015/9/8/chartex" xmlns:cx2="http://schemas.microsoft.com/office/drawing/2015/10/21/chartex" xmlns:cx3="http://schemas.microsoft.com/office/drawing/2016/5/9/chartex" xmlns:cx4="http://schemas.microsoft.com/office/drawing/2016/5/10/chartex" xmlns:cx5="http://schemas.microsoft.com/office/drawing/2016/5/11/chartex" xmlns:cx6="http://schemas.microsoft.com/office/drawing/2016/5/12/chartex" xmlns:cx7="http://schemas.microsoft.com/office/drawing/2016/5/13/chartex" xmlns:cx8="http://schemas.microsoft.com/office/drawing/2016/5/14/chartex" xmlns:mc="http://schemas.openxmlformats.org/markup-compatibility/2006" xmlns:aink="http://schemas.microsoft.com/office/drawing/2016/ink" xmlns:am3d="http://schemas.microsoft.com/office/drawing/2017/model3d" xmlns:o="urn:schemas-microsoft-com:office:office" xmlns:r="http://schemas.openxmlformats.org/officeDocument/2006/relationships" xmlns:m="http://schemas.openxmlformats.org/officeDocument/2006/math" xmlns:v="urn:schemas-microsoft-com:vml" xmlns:wp14="http://schemas.microsoft.com/office/word/2010/wordprocessingDrawing" xmlns:wp="http://schemas.openxmlformats.org/drawingml/2006/wordprocessingDrawing" xmlns:w10="urn:schemas-microsoft-com:office:word" xmlns:w="http://schemas.openxmlformats.org/wordprocessingml/2006/main" xmlns:w14="http://schemas.microsoft.com/office/word/2010/wordml" xmlns:w15="http://schemas.microsoft.com/office/word/2012/wordml" xmlns:w16cex="http://schemas.microsoft.com/office/word/2018/wordml/cex" xmlns:w16cid="http://schemas.microsoft.com/office/word/2016/wordml/cid" xmlns:w16="http://schemas.microsoft.com/office/word/2018/wordml" xmlns:w16se="http://schemas.microsoft.com/office/word/2015/wordml/symex" xmlns:wpg="http://schemas.microsoft.com/office/word/2010/wordprocessingGroup" xmlns:wpi="http://schemas.microsoft.com/office/word/2010/wordprocessingInk" xmlns:wne="http://schemas.microsoft.com/office/word/2006/wordml" xmlns:wps="http://schemas.microsoft.com/office/word/2010/wordprocessingShape" mc:Ignorable="w14 w15 w16se w16cid w16 w16cex wp14">
+  <w:footnote w:type="separator" w:id="-1">
+    <w:p>
+      <w:pPr>
+        <w:spacing w:after="0" w:line="240" w:lineRule="auto"/>
+      </w:pPr>
+      <w:r>
+        <w:separator/>
+      </w:r>
+    </w:p>
+  </w:footnote>
+  <w:footnote w:type="continuationSeparator" w:id="0">
+    <w:p>
+      <w:pPr>
+        <w:spacing w:after="0" w:line="240" w:lineRule="auto"/>
+      </w:pPr>
+      <w:r>
+        <w:continuationSeparator/>
+      </w:r>
+    </w:p>
+  </w:footnote>
+</w:footnotes>
 </file>
 
 <file path=word/styles.xml><?xml version="1.0" encoding="utf-8"?>
@@ -548,6 +1030,7 @@
     <w:lsdException w:name="HTML Sample" w:semiHidden="1" w:unhideWhenUsed="1"/>
     <w:lsdException w:name="HTML Typewriter" w:semiHidden="1" w:unhideWhenUsed="1"/>
     <w:lsdException w:name="HTML Variable" w:semiHidden="1" w:unhideWhenUsed="1"/>
+    <w:lsdException w:name="Normal Table" w:semiHidden="1" w:unhideWhenUsed="1"/>
     <w:lsdException w:name="annotation subject" w:semiHidden="1" w:unhideWhenUsed="1"/>
     <w:lsdException w:name="No List" w:semiHidden="1" w:unhideWhenUsed="1"/>
     <w:lsdException w:name="Outline List 1" w:semiHidden="1" w:unhideWhenUsed="1"/>
@@ -594,8 +1077,10 @@
     <w:lsdException w:name="Table Subtle 2" w:semiHidden="1" w:unhideWhenUsed="1"/>
     <w:lsdException w:name="Table Web 1" w:semiHidden="1" w:unhideWhenUsed="1"/>
     <w:lsdException w:name="Table Web 2" w:semiHidden="1" w:unhideWhenUsed="1"/>
+    <w:lsdException w:name="Table Web 3" w:semiHidden="1" w:unhideWhenUsed="1"/>
     <w:lsdException w:name="Balloon Text" w:semiHidden="1" w:unhideWhenUsed="1"/>
     <w:lsdException w:name="Table Grid" w:uiPriority="39"/>
+    <w:lsdException w:name="Table Theme" w:semiHidden="1" w:unhideWhenUsed="1"/>
     <w:lsdException w:name="Placeholder Text" w:semiHidden="1"/>
     <w:lsdException w:name="No Spacing" w:uiPriority="1" w:qFormat="1"/>
     <w:lsdException w:name="Light Shading" w:uiPriority="60"/>
@@ -847,6 +1332,50 @@
     <w:uiPriority w:val="99"/>
     <w:semiHidden/>
     <w:unhideWhenUsed/>
+  </w:style>
+  <w:style w:type="paragraph" w:styleId="Header">
+    <w:name w:val="header"/>
+    <w:basedOn w:val="Normal"/>
+    <w:link w:val="HeaderChar"/>
+    <w:uiPriority w:val="99"/>
+    <w:unhideWhenUsed/>
+    <w:rsid w:val="003F64D1"/>
+    <w:pPr>
+      <w:tabs>
+        <w:tab w:val="center" w:pos="4680"/>
+        <w:tab w:val="right" w:pos="9360"/>
+      </w:tabs>
+      <w:spacing w:after="0" w:line="240" w:lineRule="auto"/>
+    </w:pPr>
+  </w:style>
+  <w:style w:type="character" w:customStyle="1" w:styleId="HeaderChar">
+    <w:name w:val="Header Char"/>
+    <w:basedOn w:val="DefaultParagraphFont"/>
+    <w:link w:val="Header"/>
+    <w:uiPriority w:val="99"/>
+    <w:rsid w:val="003F64D1"/>
+  </w:style>
+  <w:style w:type="paragraph" w:styleId="Footer">
+    <w:name w:val="footer"/>
+    <w:basedOn w:val="Normal"/>
+    <w:link w:val="FooterChar"/>
+    <w:uiPriority w:val="99"/>
+    <w:unhideWhenUsed/>
+    <w:rsid w:val="003F64D1"/>
+    <w:pPr>
+      <w:tabs>
+        <w:tab w:val="center" w:pos="4680"/>
+        <w:tab w:val="right" w:pos="9360"/>
+      </w:tabs>
+      <w:spacing w:after="0" w:line="240" w:lineRule="auto"/>
+    </w:pPr>
+  </w:style>
+  <w:style w:type="character" w:customStyle="1" w:styleId="FooterChar">
+    <w:name w:val="Footer Char"/>
+    <w:basedOn w:val="DefaultParagraphFont"/>
+    <w:link w:val="Footer"/>
+    <w:uiPriority w:val="99"/>
+    <w:rsid w:val="003F64D1"/>
   </w:style>
 </w:styles>
 </file>

</xml_diff>